<commit_message>
Simulation, Scripts, Sim Guide
Put together the final view of the simulation. Put in the score mechanism. The productivity mechanism is in place but needs additional work to be completed. Sim guide edited for clarity.
</commit_message>
<xml_diff>
--- a/Stimulation Guide.docx
+++ b/Stimulation Guide.docx
@@ -278,7 +278,21 @@
           <w:sz w:val="24"/>
           <w:szCs w:val="24"/>
         </w:rPr>
-        <w:t>Work on an assignment that you can complete in an hour. (Score goes up, productivity goes down)</w:t>
+        <w:t xml:space="preserve">Work on an assignment </w:t>
+      </w:r>
+      <w:r>
+        <w:rPr>
+          <w:sz w:val="24"/>
+          <w:szCs w:val="24"/>
+        </w:rPr>
+        <w:t>for</w:t>
+      </w:r>
+      <w:r>
+        <w:rPr>
+          <w:sz w:val="24"/>
+          <w:szCs w:val="24"/>
+        </w:rPr>
+        <w:t xml:space="preserve"> an hour. (Score goes up, productivity goes down)</w:t>
       </w:r>
     </w:p>
     <w:p>
@@ -298,7 +312,21 @@
           <w:sz w:val="24"/>
           <w:szCs w:val="24"/>
         </w:rPr>
-        <w:t>Talk with a family member for 30 minutes (Boost productivity)</w:t>
+        <w:t xml:space="preserve">Talk with a family member for </w:t>
+      </w:r>
+      <w:r>
+        <w:rPr>
+          <w:sz w:val="24"/>
+          <w:szCs w:val="24"/>
+        </w:rPr>
+        <w:t>an hour</w:t>
+      </w:r>
+      <w:r>
+        <w:rPr>
+          <w:sz w:val="24"/>
+          <w:szCs w:val="24"/>
+        </w:rPr>
+        <w:t xml:space="preserve"> (Boost productivity)</w:t>
       </w:r>
     </w:p>
     <w:p>
@@ -318,16 +346,15 @@
           <w:sz w:val="24"/>
           <w:szCs w:val="24"/>
         </w:rPr>
-        <w:t>Work on a large project for an hour (Fractional boost in score due to not completing the entire project, reduces productivity)</w:t>
-      </w:r>
-    </w:p>
-    <w:p>
-      <w:pPr>
-        <w:rPr>
-          <w:sz w:val="24"/>
-          <w:szCs w:val="24"/>
-        </w:rPr>
-      </w:pPr>
+        <w:t xml:space="preserve">Work on a large project for an hour </w:t>
+      </w:r>
+      <w:r>
+        <w:rPr>
+          <w:sz w:val="24"/>
+          <w:szCs w:val="24"/>
+        </w:rPr>
+        <w:t>(Score goes up, productivity goes down)</w:t>
+      </w:r>
     </w:p>
     <w:p>
       <w:pPr>
@@ -511,50 +538,50 @@
           <w:sz w:val="24"/>
           <w:szCs w:val="24"/>
         </w:rPr>
+        <w:t>More emphasis on leisure time, less on productivity.</w:t>
+      </w:r>
+    </w:p>
+    <w:p>
+      <w:pPr>
+        <w:pStyle w:val="ListParagraph"/>
+        <w:numPr>
+          <w:ilvl w:val="0"/>
+          <w:numId w:val="3"/>
+        </w:numPr>
+        <w:rPr>
+          <w:sz w:val="24"/>
+          <w:szCs w:val="24"/>
+        </w:rPr>
+      </w:pPr>
+      <w:r>
+        <w:rPr>
+          <w:sz w:val="24"/>
+          <w:szCs w:val="24"/>
+        </w:rPr>
+        <w:t>Play on your PS5.</w:t>
+      </w:r>
+    </w:p>
+    <w:p>
+      <w:pPr>
+        <w:rPr>
+          <w:sz w:val="24"/>
+          <w:szCs w:val="24"/>
+        </w:rPr>
+      </w:pPr>
+    </w:p>
+    <w:p>
+      <w:pPr>
+        <w:rPr>
+          <w:sz w:val="24"/>
+          <w:szCs w:val="24"/>
+        </w:rPr>
+      </w:pPr>
+      <w:r>
+        <w:rPr>
+          <w:sz w:val="24"/>
+          <w:szCs w:val="24"/>
+        </w:rPr>
         <w:lastRenderedPageBreak/>
-        <w:t>More emphasis on leisure time, less on productivity.</w:t>
-      </w:r>
-    </w:p>
-    <w:p>
-      <w:pPr>
-        <w:pStyle w:val="ListParagraph"/>
-        <w:numPr>
-          <w:ilvl w:val="0"/>
-          <w:numId w:val="3"/>
-        </w:numPr>
-        <w:rPr>
-          <w:sz w:val="24"/>
-          <w:szCs w:val="24"/>
-        </w:rPr>
-      </w:pPr>
-      <w:r>
-        <w:rPr>
-          <w:sz w:val="24"/>
-          <w:szCs w:val="24"/>
-        </w:rPr>
-        <w:t>Play on your PS5.</w:t>
-      </w:r>
-    </w:p>
-    <w:p>
-      <w:pPr>
-        <w:rPr>
-          <w:sz w:val="24"/>
-          <w:szCs w:val="24"/>
-        </w:rPr>
-      </w:pPr>
-    </w:p>
-    <w:p>
-      <w:pPr>
-        <w:rPr>
-          <w:sz w:val="24"/>
-          <w:szCs w:val="24"/>
-        </w:rPr>
-      </w:pPr>
-      <w:r>
-        <w:rPr>
-          <w:sz w:val="24"/>
-          <w:szCs w:val="24"/>
-        </w:rPr>
         <w:t>Fourth Scene:</w:t>
       </w:r>
     </w:p>
@@ -903,21 +930,12 @@
           <w:szCs w:val="24"/>
         </w:rPr>
       </w:pPr>
-      <w:proofErr w:type="gramStart"/>
-      <w:r>
-        <w:rPr>
-          <w:sz w:val="24"/>
-          <w:szCs w:val="24"/>
-        </w:rPr>
-        <w:t>Complain</w:t>
-      </w:r>
-      <w:proofErr w:type="gramEnd"/>
-      <w:r>
-        <w:rPr>
-          <w:sz w:val="24"/>
-          <w:szCs w:val="24"/>
-        </w:rPr>
-        <w:t xml:space="preserve"> to a friend about having to do chores.</w:t>
+      <w:r>
+        <w:rPr>
+          <w:sz w:val="24"/>
+          <w:szCs w:val="24"/>
+        </w:rPr>
+        <w:t>Complain to a friend about having to do chores.</w:t>
       </w:r>
     </w:p>
     <w:p>
@@ -1031,8 +1049,83 @@
           <w:sz w:val="24"/>
           <w:szCs w:val="24"/>
         </w:rPr>
+        <w:t>Eight Scene:</w:t>
+      </w:r>
+    </w:p>
+    <w:p>
+      <w:pPr>
+        <w:pStyle w:val="ListParagraph"/>
+        <w:numPr>
+          <w:ilvl w:val="0"/>
+          <w:numId w:val="9"/>
+        </w:numPr>
+        <w:rPr>
+          <w:sz w:val="24"/>
+          <w:szCs w:val="24"/>
+        </w:rPr>
+      </w:pPr>
+      <w:r>
+        <w:rPr>
+          <w:sz w:val="24"/>
+          <w:szCs w:val="24"/>
+        </w:rPr>
+        <w:t>Scenario: 3PM – 4PM. 2</w:t>
+      </w:r>
+      <w:r>
+        <w:rPr>
+          <w:sz w:val="24"/>
+          <w:szCs w:val="24"/>
+          <w:vertAlign w:val="superscript"/>
+        </w:rPr>
+        <w:t>nd</w:t>
+      </w:r>
+      <w:r>
+        <w:rPr>
+          <w:sz w:val="24"/>
+          <w:szCs w:val="24"/>
+        </w:rPr>
+        <w:t xml:space="preserve"> segment of filler</w:t>
+      </w:r>
+    </w:p>
+    <w:p>
+      <w:pPr>
+        <w:pStyle w:val="ListParagraph"/>
+        <w:numPr>
+          <w:ilvl w:val="0"/>
+          <w:numId w:val="9"/>
+        </w:numPr>
+        <w:rPr>
+          <w:sz w:val="24"/>
+          <w:szCs w:val="24"/>
+        </w:rPr>
+      </w:pPr>
+      <w:r>
+        <w:rPr>
+          <w:sz w:val="24"/>
+          <w:szCs w:val="24"/>
+        </w:rPr>
+        <w:t>Continue working on assignments/projects.</w:t>
+      </w:r>
+    </w:p>
+    <w:p>
+      <w:pPr>
+        <w:pStyle w:val="ListParagraph"/>
+        <w:numPr>
+          <w:ilvl w:val="0"/>
+          <w:numId w:val="9"/>
+        </w:numPr>
+        <w:rPr>
+          <w:sz w:val="24"/>
+          <w:szCs w:val="24"/>
+        </w:rPr>
+      </w:pPr>
+      <w:r>
+        <w:rPr>
+          <w:sz w:val="24"/>
+          <w:szCs w:val="24"/>
+        </w:rPr>
         <w:lastRenderedPageBreak/>
-        <w:t>Eight Scene:</w:t>
+        <w:t>Take a nap.</w:t>
       </w:r>
     </w:p>
     <w:p>
@@ -1052,22 +1145,7 @@
           <w:sz w:val="24"/>
           <w:szCs w:val="24"/>
         </w:rPr>
-        <w:t>Scenario: 3PM – 4PM. 2</w:t>
-      </w:r>
-      <w:r>
-        <w:rPr>
-          <w:sz w:val="24"/>
-          <w:szCs w:val="24"/>
-          <w:vertAlign w:val="superscript"/>
-        </w:rPr>
-        <w:t>nd</w:t>
-      </w:r>
-      <w:r>
-        <w:rPr>
-          <w:sz w:val="24"/>
-          <w:szCs w:val="24"/>
-        </w:rPr>
-        <w:t xml:space="preserve"> segment of filler</w:t>
+        <w:t>Work on a project while voice chatting with friends who are also working on the same project.</w:t>
       </w:r>
     </w:p>
     <w:p>
@@ -1087,6 +1165,69 @@
           <w:sz w:val="24"/>
           <w:szCs w:val="24"/>
         </w:rPr>
+        <w:t>Go out with your friends (This ends the simulation)</w:t>
+      </w:r>
+    </w:p>
+    <w:p>
+      <w:pPr>
+        <w:rPr>
+          <w:sz w:val="24"/>
+          <w:szCs w:val="24"/>
+        </w:rPr>
+      </w:pPr>
+    </w:p>
+    <w:p>
+      <w:pPr>
+        <w:rPr>
+          <w:sz w:val="24"/>
+          <w:szCs w:val="24"/>
+        </w:rPr>
+      </w:pPr>
+      <w:r>
+        <w:rPr>
+          <w:sz w:val="24"/>
+          <w:szCs w:val="24"/>
+        </w:rPr>
+        <w:t>Ninth Scene:</w:t>
+      </w:r>
+    </w:p>
+    <w:p>
+      <w:pPr>
+        <w:pStyle w:val="ListParagraph"/>
+        <w:numPr>
+          <w:ilvl w:val="0"/>
+          <w:numId w:val="10"/>
+        </w:numPr>
+        <w:rPr>
+          <w:sz w:val="24"/>
+          <w:szCs w:val="24"/>
+        </w:rPr>
+      </w:pPr>
+      <w:r>
+        <w:rPr>
+          <w:sz w:val="24"/>
+          <w:szCs w:val="24"/>
+        </w:rPr>
+        <w:t>Scenario: 5PM-6Pm</w:t>
+      </w:r>
+    </w:p>
+    <w:p>
+      <w:pPr>
+        <w:pStyle w:val="ListParagraph"/>
+        <w:numPr>
+          <w:ilvl w:val="0"/>
+          <w:numId w:val="10"/>
+        </w:numPr>
+        <w:rPr>
+          <w:sz w:val="24"/>
+          <w:szCs w:val="24"/>
+        </w:rPr>
+      </w:pPr>
+      <w:r>
+        <w:rPr>
+          <w:sz w:val="24"/>
+          <w:szCs w:val="24"/>
+        </w:rPr>
         <w:t>Continue working on assignments/projects.</w:t>
       </w:r>
     </w:p>
@@ -1095,96 +1236,6 @@
         <w:pStyle w:val="ListParagraph"/>
         <w:numPr>
           <w:ilvl w:val="0"/>
-          <w:numId w:val="9"/>
-        </w:numPr>
-        <w:rPr>
-          <w:sz w:val="24"/>
-          <w:szCs w:val="24"/>
-        </w:rPr>
-      </w:pPr>
-      <w:r>
-        <w:rPr>
-          <w:sz w:val="24"/>
-          <w:szCs w:val="24"/>
-        </w:rPr>
-        <w:t>Take a</w:t>
-      </w:r>
-      <w:r>
-        <w:rPr>
-          <w:sz w:val="24"/>
-          <w:szCs w:val="24"/>
-        </w:rPr>
-        <w:t xml:space="preserve"> nap.</w:t>
-      </w:r>
-    </w:p>
-    <w:p>
-      <w:pPr>
-        <w:pStyle w:val="ListParagraph"/>
-        <w:numPr>
-          <w:ilvl w:val="0"/>
-          <w:numId w:val="9"/>
-        </w:numPr>
-        <w:rPr>
-          <w:sz w:val="24"/>
-          <w:szCs w:val="24"/>
-        </w:rPr>
-      </w:pPr>
-      <w:r>
-        <w:rPr>
-          <w:sz w:val="24"/>
-          <w:szCs w:val="24"/>
-        </w:rPr>
-        <w:t>Work on a project while voice chatting with friends who are also working on the same project.</w:t>
-      </w:r>
-    </w:p>
-    <w:p>
-      <w:pPr>
-        <w:pStyle w:val="ListParagraph"/>
-        <w:numPr>
-          <w:ilvl w:val="0"/>
-          <w:numId w:val="9"/>
-        </w:numPr>
-        <w:rPr>
-          <w:sz w:val="24"/>
-          <w:szCs w:val="24"/>
-        </w:rPr>
-      </w:pPr>
-      <w:r>
-        <w:rPr>
-          <w:sz w:val="24"/>
-          <w:szCs w:val="24"/>
-        </w:rPr>
-        <w:t>Go out with your friends (This ends the simulation)</w:t>
-      </w:r>
-    </w:p>
-    <w:p>
-      <w:pPr>
-        <w:rPr>
-          <w:sz w:val="24"/>
-          <w:szCs w:val="24"/>
-        </w:rPr>
-      </w:pPr>
-    </w:p>
-    <w:p>
-      <w:pPr>
-        <w:rPr>
-          <w:sz w:val="24"/>
-          <w:szCs w:val="24"/>
-        </w:rPr>
-      </w:pPr>
-      <w:r>
-        <w:rPr>
-          <w:sz w:val="24"/>
-          <w:szCs w:val="24"/>
-        </w:rPr>
-        <w:t>Ninth Scene:</w:t>
-      </w:r>
-    </w:p>
-    <w:p>
-      <w:pPr>
-        <w:pStyle w:val="ListParagraph"/>
-        <w:numPr>
-          <w:ilvl w:val="0"/>
           <w:numId w:val="10"/>
         </w:numPr>
         <w:rPr>
@@ -1197,7 +1248,7 @@
           <w:sz w:val="24"/>
           <w:szCs w:val="24"/>
         </w:rPr>
-        <w:t>Scenario: 5PM-6Pm</w:t>
+        <w:t>Take a nap.</w:t>
       </w:r>
     </w:p>
     <w:p>
@@ -1217,7 +1268,7 @@
           <w:sz w:val="24"/>
           <w:szCs w:val="24"/>
         </w:rPr>
-        <w:t>Continue working on assignments/projects.</w:t>
+        <w:t>Listen to some music then work on assignments/projects.</w:t>
       </w:r>
     </w:p>
     <w:p>
@@ -1237,46 +1288,6 @@
           <w:sz w:val="24"/>
           <w:szCs w:val="24"/>
         </w:rPr>
-        <w:t>Take a nap.</w:t>
-      </w:r>
-    </w:p>
-    <w:p>
-      <w:pPr>
-        <w:pStyle w:val="ListParagraph"/>
-        <w:numPr>
-          <w:ilvl w:val="0"/>
-          <w:numId w:val="10"/>
-        </w:numPr>
-        <w:rPr>
-          <w:sz w:val="24"/>
-          <w:szCs w:val="24"/>
-        </w:rPr>
-      </w:pPr>
-      <w:r>
-        <w:rPr>
-          <w:sz w:val="24"/>
-          <w:szCs w:val="24"/>
-        </w:rPr>
-        <w:t>Listen to some music then work on assignments/projects.</w:t>
-      </w:r>
-    </w:p>
-    <w:p>
-      <w:pPr>
-        <w:pStyle w:val="ListParagraph"/>
-        <w:numPr>
-          <w:ilvl w:val="0"/>
-          <w:numId w:val="10"/>
-        </w:numPr>
-        <w:rPr>
-          <w:sz w:val="24"/>
-          <w:szCs w:val="24"/>
-        </w:rPr>
-      </w:pPr>
-      <w:r>
-        <w:rPr>
-          <w:sz w:val="24"/>
-          <w:szCs w:val="24"/>
-        </w:rPr>
         <w:t>Play video games.</w:t>
       </w:r>
     </w:p>
@@ -1668,6 +1679,7 @@
           <w:sz w:val="24"/>
           <w:szCs w:val="24"/>
         </w:rPr>
+        <w:lastRenderedPageBreak/>
         <w:t>Productivity/Point Thresholds:</w:t>
       </w:r>
     </w:p>
@@ -1889,6 +1901,46 @@
           <w:szCs w:val="24"/>
         </w:rPr>
         <w:t>Large – boost it by 15.</w:t>
+      </w:r>
+    </w:p>
+    <w:p>
+      <w:pPr>
+        <w:pStyle w:val="ListParagraph"/>
+        <w:numPr>
+          <w:ilvl w:val="0"/>
+          <w:numId w:val="14"/>
+        </w:numPr>
+        <w:rPr>
+          <w:sz w:val="24"/>
+          <w:szCs w:val="24"/>
+        </w:rPr>
+      </w:pPr>
+      <w:r>
+        <w:rPr>
+          <w:sz w:val="24"/>
+          <w:szCs w:val="24"/>
+        </w:rPr>
+        <w:t>Need a default value to reduce productivity by. This value will be 10.</w:t>
+      </w:r>
+    </w:p>
+    <w:p>
+      <w:pPr>
+        <w:pStyle w:val="ListParagraph"/>
+        <w:numPr>
+          <w:ilvl w:val="0"/>
+          <w:numId w:val="14"/>
+        </w:numPr>
+        <w:rPr>
+          <w:sz w:val="24"/>
+          <w:szCs w:val="24"/>
+        </w:rPr>
+      </w:pPr>
+      <w:r>
+        <w:rPr>
+          <w:sz w:val="24"/>
+          <w:szCs w:val="24"/>
+        </w:rPr>
+        <w:t>NEED TO ASSIGN the PRODUCTIVITY RECOVERY FOR EACH BULLET AND FIGURE OUT THE SCORE IN CODE.</w:t>
       </w:r>
     </w:p>
     <w:sectPr>

</xml_diff>